<commit_message>
Fixed FPA Slip File No and Date formats
</commit_message>
<xml_diff>
--- a/Installer Script/WordTemplates/FPASlipForm.docx
+++ b/Installer Script/WordTemplates/FPASlipForm.docx
@@ -1270,6 +1270,7 @@
         </w:rPr>
         <w:t xml:space="preserve">No. </w:t>
       </w:r>
+      <w:bookmarkStart w:id="4" w:name="FileNo"/>
       <w:r>
         <w:rPr>
           <w:b/>
@@ -1278,28 +1279,46 @@
           <w:szCs w:val="24"/>
           <w:u w:val="single"/>
         </w:rPr>
-        <w:t xml:space="preserve"> </w:t>
-      </w:r>
-      <w:bookmarkStart w:id="4" w:name="FileNo"/>
+        <w:t>File No.</w:t>
+      </w:r>
+      <w:bookmarkEnd w:id="4"/>
       <w:r>
         <w:rPr>
           <w:b/>
           <w:bCs/>
           <w:sz w:val="24"/>
           <w:szCs w:val="24"/>
+        </w:rPr>
+        <w:tab/>
+      </w:r>
+      <w:r>
+        <w:rPr>
+          <w:b/>
+          <w:bCs/>
+          <w:sz w:val="24"/>
+          <w:szCs w:val="24"/>
+        </w:rPr>
+        <w:tab/>
+      </w:r>
+      <w:r>
+        <w:rPr>
+          <w:b/>
+          <w:bCs/>
+          <w:sz w:val="24"/>
+          <w:szCs w:val="24"/>
           <w:u w:val="single"/>
         </w:rPr>
-        <w:t>File No.</w:t>
-      </w:r>
-      <w:bookmarkEnd w:id="4"/>
+        <w:t>D</w:t>
+      </w:r>
       <w:r>
         <w:rPr>
           <w:b/>
           <w:bCs/>
           <w:sz w:val="24"/>
           <w:szCs w:val="24"/>
-        </w:rPr>
-        <w:tab/>
+          <w:u w:val="single"/>
+        </w:rPr>
+        <w:t>ate</w:t>
       </w:r>
       <w:r>
         <w:rPr>
@@ -1307,48 +1326,9 @@
           <w:bCs/>
           <w:sz w:val="24"/>
           <w:szCs w:val="24"/>
-        </w:rPr>
-        <w:tab/>
-      </w:r>
-      <w:r>
-        <w:rPr>
-          <w:b/>
-          <w:bCs/>
-          <w:sz w:val="24"/>
-          <w:szCs w:val="24"/>
           <w:u w:val="single"/>
         </w:rPr>
-        <w:t>D</w:t>
-      </w:r>
-      <w:r>
-        <w:rPr>
-          <w:b/>
-          <w:bCs/>
-          <w:sz w:val="24"/>
-          <w:szCs w:val="24"/>
-          <w:u w:val="single"/>
-        </w:rPr>
-        <w:t>ate</w:t>
-      </w:r>
-      <w:r>
-        <w:rPr>
-          <w:b/>
-          <w:bCs/>
-          <w:sz w:val="24"/>
-          <w:szCs w:val="24"/>
-          <w:u w:val="single"/>
-        </w:rPr>
         <w:t xml:space="preserve">: </w:t>
-      </w:r>
-      <w:r>
-        <w:rPr>
-          <w:b/>
-          <w:bCs/>
-          <w:sz w:val="24"/>
-          <w:szCs w:val="24"/>
-          <w:u w:val="single"/>
-        </w:rPr>
-        <w:t xml:space="preserve"> </w:t>
       </w:r>
       <w:bookmarkStart w:id="5" w:name="Date"/>
       <w:r>
@@ -1386,7 +1366,6 @@
         </w:rPr>
         <w:t xml:space="preserve">  </w:t>
       </w:r>
-      <w:proofErr w:type="gramStart"/>
       <w:r>
         <w:rPr>
           <w:sz w:val="24"/>
@@ -1408,7 +1387,6 @@
         </w:rPr>
         <w:t xml:space="preserve"> </w:t>
       </w:r>
-      <w:proofErr w:type="spellStart"/>
       <w:r>
         <w:rPr>
           <w:b/>
@@ -1423,17 +1401,9 @@
           <w:sz w:val="24"/>
           <w:szCs w:val="24"/>
         </w:rPr>
-        <w:t>r</w:t>
-      </w:r>
-      <w:proofErr w:type="spellEnd"/>
-      <w:r>
-        <w:rPr>
-          <w:b/>
-          <w:sz w:val="24"/>
-          <w:szCs w:val="24"/>
-        </w:rPr>
-        <w:t>/M</w:t>
-      </w:r>
+        <w:t>r/M</w:t>
+      </w:r>
+      <w:bookmarkStart w:id="6" w:name="NameAddress"/>
       <w:r>
         <w:rPr>
           <w:b/>
@@ -1442,7 +1412,6 @@
         </w:rPr>
         <w:t xml:space="preserve">s. </w:t>
       </w:r>
-      <w:bookmarkStart w:id="6" w:name="NameAddress"/>
       <w:r>
         <w:rPr>
           <w:b/>
@@ -1478,19 +1447,9 @@
           <w:sz w:val="24"/>
           <w:szCs w:val="24"/>
         </w:rPr>
-        <w:t xml:space="preserve"> No.</w:t>
-      </w:r>
-      <w:proofErr w:type="gramEnd"/>
-      <w:r>
-        <w:rPr>
-          <w:sz w:val="24"/>
-          <w:szCs w:val="24"/>
-        </w:rPr>
-        <w:t xml:space="preserve"> </w:t>
+        <w:t xml:space="preserve"> No. </w:t>
       </w:r>
       <w:bookmarkStart w:id="7" w:name="PassportNo"/>
-      <w:proofErr w:type="spellStart"/>
-      <w:proofErr w:type="gramStart"/>
       <w:r>
         <w:rPr>
           <w:b/>
@@ -1509,7 +1468,6 @@
         <w:t>Number</w:t>
       </w:r>
       <w:bookmarkEnd w:id="7"/>
-      <w:proofErr w:type="spellEnd"/>
       <w:r>
         <w:rPr>
           <w:sz w:val="24"/>
@@ -1517,7 +1475,6 @@
         </w:rPr>
         <w:t>.</w:t>
       </w:r>
-      <w:proofErr w:type="gramEnd"/>
       <w:r>
         <w:rPr>
           <w:sz w:val="24"/>

</xml_diff>

<commit_message>
working on idr data entry
</commit_message>
<xml_diff>
--- a/Installer Script/WordTemplates/FPASlipForm.docx
+++ b/Installer Script/WordTemplates/FPASlipForm.docx
@@ -1366,6 +1366,7 @@
         </w:rPr>
         <w:t xml:space="preserve">  </w:t>
       </w:r>
+      <w:proofErr w:type="gramStart"/>
       <w:r>
         <w:rPr>
           <w:sz w:val="24"/>
@@ -1387,6 +1388,7 @@
         </w:rPr>
         <w:t xml:space="preserve"> </w:t>
       </w:r>
+      <w:proofErr w:type="spellStart"/>
       <w:r>
         <w:rPr>
           <w:b/>
@@ -1401,7 +1403,24 @@
           <w:sz w:val="24"/>
           <w:szCs w:val="24"/>
         </w:rPr>
-        <w:t>r/M</w:t>
+        <w:t>r</w:t>
+      </w:r>
+      <w:proofErr w:type="spellEnd"/>
+      <w:r>
+        <w:rPr>
+          <w:b/>
+          <w:sz w:val="24"/>
+          <w:szCs w:val="24"/>
+        </w:rPr>
+        <w:t>/M</w:t>
+      </w:r>
+      <w:r>
+        <w:rPr>
+          <w:b/>
+          <w:sz w:val="24"/>
+          <w:szCs w:val="24"/>
+        </w:rPr>
+        <w:t xml:space="preserve">s. </w:t>
       </w:r>
       <w:bookmarkStart w:id="6" w:name="NameAddress"/>
       <w:r>
@@ -1410,14 +1429,6 @@
           <w:sz w:val="24"/>
           <w:szCs w:val="24"/>
         </w:rPr>
-        <w:t xml:space="preserve">s. </w:t>
-      </w:r>
-      <w:r>
-        <w:rPr>
-          <w:b/>
-          <w:sz w:val="24"/>
-          <w:szCs w:val="24"/>
-        </w:rPr>
         <w:t>Name</w:t>
       </w:r>
       <w:bookmarkEnd w:id="6"/>
@@ -1447,9 +1458,19 @@
           <w:sz w:val="24"/>
           <w:szCs w:val="24"/>
         </w:rPr>
-        <w:t xml:space="preserve"> No. </w:t>
+        <w:t xml:space="preserve"> No.</w:t>
+      </w:r>
+      <w:proofErr w:type="gramEnd"/>
+      <w:r>
+        <w:rPr>
+          <w:sz w:val="24"/>
+          <w:szCs w:val="24"/>
+        </w:rPr>
+        <w:t xml:space="preserve"> </w:t>
       </w:r>
       <w:bookmarkStart w:id="7" w:name="PassportNo"/>
+      <w:proofErr w:type="spellStart"/>
+      <w:proofErr w:type="gramStart"/>
       <w:r>
         <w:rPr>
           <w:b/>
@@ -1468,6 +1489,7 @@
         <w:t>Number</w:t>
       </w:r>
       <w:bookmarkEnd w:id="7"/>
+      <w:proofErr w:type="spellEnd"/>
       <w:r>
         <w:rPr>
           <w:sz w:val="24"/>
@@ -1475,6 +1497,7 @@
         </w:rPr>
         <w:t>.</w:t>
       </w:r>
+      <w:proofErr w:type="gramEnd"/>
       <w:r>
         <w:rPr>
           <w:sz w:val="24"/>

</xml_diff>

<commit_message>
[Modified] - FPA Slip Format
</commit_message>
<xml_diff>
--- a/Installer Script/WordTemplates/FPASlipForm.docx
+++ b/Installer Script/WordTemplates/FPASlipForm.docx
@@ -16,6 +16,49 @@
       <w:r>
         <w:rPr>
           <w:b/>
+          <w:sz w:val="36"/>
+          <w:szCs w:val="36"/>
+        </w:rPr>
+        <w:t>KERALA POLICE</w:t>
+      </w:r>
+    </w:p>
+    <w:p>
+      <w:pPr>
+        <w:pStyle w:val="NoSpacing"/>
+        <w:spacing w:line="276" w:lineRule="auto"/>
+        <w:jc w:val="center"/>
+        <w:rPr>
+          <w:b/>
+          <w:sz w:val="28"/>
+          <w:szCs w:val="28"/>
+          <w:u w:val="single"/>
+        </w:rPr>
+      </w:pPr>
+      <w:bookmarkStart w:id="0" w:name="Office"/>
+      <w:r>
+        <w:rPr>
+          <w:b/>
+          <w:sz w:val="28"/>
+          <w:szCs w:val="28"/>
+          <w:u w:val="single"/>
+        </w:rPr>
+        <w:t>SINGLE DIGIT FINGERPRINT BUREAU</w:t>
+      </w:r>
+    </w:p>
+    <w:bookmarkEnd w:id="0"/>
+    <w:p>
+      <w:pPr>
+        <w:pStyle w:val="NoSpacing"/>
+        <w:jc w:val="center"/>
+        <w:rPr>
+          <w:b/>
+          <w:sz w:val="28"/>
+          <w:szCs w:val="28"/>
+        </w:rPr>
+      </w:pPr>
+      <w:r>
+        <w:rPr>
+          <w:b/>
           <w:noProof/>
           <w:sz w:val="36"/>
           <w:szCs w:val="36"/>
@@ -25,7 +68,7 @@
             <v:stroke joinstyle="miter"/>
             <v:path gradientshapeok="t" o:connecttype="rect"/>
           </v:shapetype>
-          <v:shape id="_x0000_s1027" type="#_x0000_t109" style="position:absolute;left:0;text-align:left;margin-left:466.3pt;margin-top:14.4pt;width:90pt;height:104.25pt;z-index:251658240">
+          <v:shape id="_x0000_s1027" type="#_x0000_t109" style="position:absolute;left:0;text-align:left;margin-left:422.8pt;margin-top:.25pt;width:90pt;height:104.25pt;z-index:251658240">
             <v:textbox>
               <w:txbxContent>
                 <w:p>
@@ -46,49 +89,6 @@
           </v:shape>
         </w:pict>
       </w:r>
-      <w:r>
-        <w:rPr>
-          <w:b/>
-          <w:sz w:val="36"/>
-          <w:szCs w:val="36"/>
-        </w:rPr>
-        <w:t>KERALA POLICE</w:t>
-      </w:r>
-    </w:p>
-    <w:p>
-      <w:pPr>
-        <w:pStyle w:val="NoSpacing"/>
-        <w:spacing w:line="276" w:lineRule="auto"/>
-        <w:jc w:val="center"/>
-        <w:rPr>
-          <w:b/>
-          <w:sz w:val="28"/>
-          <w:szCs w:val="28"/>
-          <w:u w:val="single"/>
-        </w:rPr>
-      </w:pPr>
-      <w:bookmarkStart w:id="0" w:name="Office"/>
-      <w:r>
-        <w:rPr>
-          <w:b/>
-          <w:sz w:val="28"/>
-          <w:szCs w:val="28"/>
-          <w:u w:val="single"/>
-        </w:rPr>
-        <w:t>SINGLE DIGIT FINGERPRINT BUREAU</w:t>
-      </w:r>
-    </w:p>
-    <w:bookmarkEnd w:id="0"/>
-    <w:p>
-      <w:pPr>
-        <w:pStyle w:val="NoSpacing"/>
-        <w:jc w:val="center"/>
-        <w:rPr>
-          <w:b/>
-          <w:sz w:val="28"/>
-          <w:szCs w:val="28"/>
-        </w:rPr>
-      </w:pPr>
     </w:p>
     <w:p>
       <w:pPr>
@@ -508,11 +508,11 @@
         <w:tblLook w:val="04A0"/>
       </w:tblPr>
       <w:tblGrid>
-        <w:gridCol w:w="2231"/>
-        <w:gridCol w:w="2231"/>
-        <w:gridCol w:w="2231"/>
-        <w:gridCol w:w="2231"/>
-        <w:gridCol w:w="2232"/>
+        <w:gridCol w:w="2125"/>
+        <w:gridCol w:w="2116"/>
+        <w:gridCol w:w="2127"/>
+        <w:gridCol w:w="2114"/>
+        <w:gridCol w:w="2115"/>
       </w:tblGrid>
       <w:tr>
         <w:trPr>
@@ -702,11 +702,11 @@
         <w:tblLook w:val="04A0"/>
       </w:tblPr>
       <w:tblGrid>
-        <w:gridCol w:w="2233"/>
-        <w:gridCol w:w="2233"/>
-        <w:gridCol w:w="2233"/>
-        <w:gridCol w:w="2233"/>
-        <w:gridCol w:w="2234"/>
+        <w:gridCol w:w="2128"/>
+        <w:gridCol w:w="2117"/>
+        <w:gridCol w:w="2128"/>
+        <w:gridCol w:w="2109"/>
+        <w:gridCol w:w="2115"/>
       </w:tblGrid>
       <w:tr>
         <w:trPr>
@@ -877,12 +877,12 @@
     <w:tbl>
       <w:tblPr>
         <w:tblStyle w:val="TableGrid"/>
-        <w:tblW w:w="11160" w:type="dxa"/>
+        <w:tblW w:w="10632" w:type="dxa"/>
         <w:tblInd w:w="108" w:type="dxa"/>
         <w:tblLook w:val="04A0"/>
       </w:tblPr>
       <w:tblGrid>
-        <w:gridCol w:w="11160"/>
+        <w:gridCol w:w="10632"/>
       </w:tblGrid>
       <w:tr>
         <w:trPr>
@@ -890,14 +890,14 @@
         </w:trPr>
         <w:tc>
           <w:tcPr>
-            <w:tcW w:w="11160" w:type="dxa"/>
+            <w:tcW w:w="10632" w:type="dxa"/>
           </w:tcPr>
           <w:p>
             <w:pPr>
               <w:tabs>
                 <w:tab w:val="left" w:pos="5925"/>
               </w:tabs>
-              <w:jc w:val="both"/>
+              <w:jc w:val="center"/>
               <w:rPr>
                 <w:b/>
               </w:rPr>
@@ -964,7 +964,7 @@
                 <w:sz w:val="24"/>
                 <w:szCs w:val="24"/>
               </w:rPr>
-              <w:t xml:space="preserve">                   </w:t>
+              <w:t xml:space="preserve">     </w:t>
             </w:r>
             <w:r>
               <w:rPr>
@@ -997,14 +997,6 @@
                 <w:szCs w:val="24"/>
               </w:rPr>
               <w:t>simultaneously</w:t>
-            </w:r>
-            <w:r>
-              <w:rPr>
-                <w:b/>
-                <w:sz w:val="24"/>
-                <w:szCs w:val="24"/>
-              </w:rPr>
-              <w:tab/>
             </w:r>
           </w:p>
           <w:tbl>
@@ -1532,7 +1524,7 @@
     </w:p>
     <w:sectPr>
       <w:pgSz w:w="11907" w:h="16839" w:code="9"/>
-      <w:pgMar w:top="360" w:right="216" w:bottom="360" w:left="450" w:header="720" w:footer="720" w:gutter="0"/>
+      <w:pgMar w:top="567" w:right="709" w:bottom="567" w:left="709" w:header="720" w:footer="720" w:gutter="0"/>
       <w:cols w:space="720"/>
       <w:docGrid w:linePitch="360"/>
     </w:sectPr>

</xml_diff>

<commit_message>
[Modified] - FPA Blank form
</commit_message>
<xml_diff>
--- a/Installer Script/WordTemplates/FPASlipForm.docx
+++ b/Installer Script/WordTemplates/FPASlipForm.docx
@@ -460,6 +460,16 @@
         </w:rPr>
         <w:tab/>
       </w:r>
+    </w:p>
+    <w:p>
+      <w:pPr>
+        <w:pStyle w:val="NoSpacing"/>
+        <w:ind w:left="7920"/>
+        <w:rPr>
+          <w:sz w:val="24"/>
+          <w:szCs w:val="24"/>
+        </w:rPr>
+      </w:pPr>
       <w:r>
         <w:rPr>
           <w:sz w:val="24"/>

</xml_diff>

<commit_message>
[Added] - Emblem in FPA Form
</commit_message>
<xml_diff>
--- a/Installer Script/WordTemplates/FPASlipForm.docx
+++ b/Installer Script/WordTemplates/FPASlipForm.docx
@@ -6,7 +6,6 @@
       <w:pPr>
         <w:pStyle w:val="NoSpacing"/>
         <w:spacing w:line="276" w:lineRule="auto"/>
-        <w:jc w:val="center"/>
         <w:rPr>
           <w:b/>
           <w:sz w:val="36"/>
@@ -19,43 +18,206 @@
           <w:sz w:val="36"/>
           <w:szCs w:val="36"/>
         </w:rPr>
-        <w:t>KERALA POLICE</w:t>
+        <w:t xml:space="preserve">                                 </w:t>
       </w:r>
     </w:p>
+    <w:tbl>
+      <w:tblPr>
+        <w:tblStyle w:val="TableGrid"/>
+        <w:tblW w:w="10465" w:type="dxa"/>
+        <w:tblInd w:w="416" w:type="dxa"/>
+        <w:tblBorders>
+          <w:top w:val="none" w:sz="0" w:space="0" w:color="auto"/>
+          <w:left w:val="none" w:sz="0" w:space="0" w:color="auto"/>
+          <w:bottom w:val="none" w:sz="0" w:space="0" w:color="auto"/>
+          <w:right w:val="none" w:sz="0" w:space="0" w:color="auto"/>
+          <w:insideH w:val="none" w:sz="0" w:space="0" w:color="auto"/>
+          <w:insideV w:val="none" w:sz="0" w:space="0" w:color="auto"/>
+        </w:tblBorders>
+        <w:tblLook w:val="04A0"/>
+      </w:tblPr>
+      <w:tblGrid>
+        <w:gridCol w:w="1536"/>
+        <w:gridCol w:w="8929"/>
+      </w:tblGrid>
+      <w:tr>
+        <w:tc>
+          <w:tcPr>
+            <w:tcW w:w="1536" w:type="dxa"/>
+          </w:tcPr>
+          <w:p>
+            <w:pPr>
+              <w:pStyle w:val="NoSpacing"/>
+              <w:spacing w:line="276" w:lineRule="auto"/>
+              <w:rPr>
+                <w:b/>
+                <w:sz w:val="36"/>
+                <w:szCs w:val="36"/>
+              </w:rPr>
+            </w:pPr>
+            <w:r>
+              <w:rPr>
+                <w:b/>
+                <w:noProof/>
+                <w:sz w:val="36"/>
+                <w:szCs w:val="36"/>
+              </w:rPr>
+              <w:drawing>
+                <wp:inline distT="0" distB="0" distL="0" distR="0">
+                  <wp:extent cx="810176" cy="790575"/>
+                  <wp:effectExtent l="19050" t="0" r="8974" b="0"/>
+                  <wp:docPr id="12" name="Picture 1"/>
+                  <wp:cNvGraphicFramePr>
+                    <a:graphicFrameLocks xmlns:a="http://schemas.openxmlformats.org/drawingml/2006/main" noChangeAspect="1"/>
+                  </wp:cNvGraphicFramePr>
+                  <a:graphic xmlns:a="http://schemas.openxmlformats.org/drawingml/2006/main">
+                    <a:graphicData uri="http://schemas.openxmlformats.org/drawingml/2006/picture">
+                      <pic:pic xmlns:pic="http://schemas.openxmlformats.org/drawingml/2006/picture">
+                        <pic:nvPicPr>
+                          <pic:cNvPr id="0" name="Picture 1"/>
+                          <pic:cNvPicPr>
+                            <a:picLocks noChangeAspect="1" noChangeArrowheads="1"/>
+                          </pic:cNvPicPr>
+                        </pic:nvPicPr>
+                        <pic:blipFill>
+                          <a:blip r:embed="rId5">
+                            <a:extLst>
+                              <a:ext uri="{28A0092B-C50C-407E-A947-70E740481C1C}">
+                                <a14:useLocalDpi xmlns:a14="http://schemas.microsoft.com/office/drawing/2010/main" xmlns:wps="http://schemas.microsoft.com/office/word/2010/wordprocessingShape" xmlns:wpi="http://schemas.microsoft.com/office/word/2010/wordprocessingInk" xmlns:wpg="http://schemas.microsoft.com/office/word/2010/wordprocessingGroup" xmlns:w16se="http://schemas.microsoft.com/office/word/2015/wordml/symex" xmlns:w16="http://schemas.microsoft.com/office/word/2018/wordml" xmlns:w16cid="http://schemas.microsoft.com/office/word/2016/wordml/cid" xmlns:w16cex="http://schemas.microsoft.com/office/word/2018/wordml/cex" xmlns:w15="http://schemas.microsoft.com/office/word/2012/wordml" xmlns:w14="http://schemas.microsoft.com/office/word/2010/wordml" xmlns:w="http://schemas.openxmlformats.org/wordprocessingml/2006/main" xmlns:w10="urn:schemas-microsoft-com:office:word" xmlns:wp14="http://schemas.microsoft.com/office/word/2010/wordprocessingDrawing" xmlns:v="urn:schemas-microsoft-com:vml" xmlns:o="urn:schemas-microsoft-com:office:office" xmlns:am3d="http://schemas.microsoft.com/office/drawing/2017/model3d" xmlns:aink="http://schemas.microsoft.com/office/drawing/2016/ink" xmlns:mc="http://schemas.openxmlformats.org/markup-compatibility/2006" xmlns:cx8="http://schemas.microsoft.com/office/drawing/2016/5/14/chartex" xmlns:cx7="http://schemas.microsoft.com/office/drawing/2016/5/13/chartex" xmlns:cx6="http://schemas.microsoft.com/office/drawing/2016/5/12/chartex" xmlns:cx5="http://schemas.microsoft.com/office/drawing/2016/5/11/chartex" xmlns:cx4="http://schemas.microsoft.com/office/drawing/2016/5/10/chartex" xmlns:cx3="http://schemas.microsoft.com/office/drawing/2016/5/9/chartex" xmlns:cx2="http://schemas.microsoft.com/office/drawing/2015/10/21/chartex" xmlns:cx1="http://schemas.microsoft.com/office/drawing/2015/9/8/chartex" xmlns:cx="http://schemas.microsoft.com/office/drawing/2014/chartex" xmlns:wpc="http://schemas.microsoft.com/office/word/2010/wordprocessingCanvas" xmlns="" val="0"/>
+                              </a:ext>
+                            </a:extLst>
+                          </a:blip>
+                          <a:srcRect/>
+                          <a:stretch>
+                            <a:fillRect/>
+                          </a:stretch>
+                        </pic:blipFill>
+                        <pic:spPr bwMode="auto">
+                          <a:xfrm>
+                            <a:off x="0" y="0"/>
+                            <a:ext cx="846123" cy="825653"/>
+                          </a:xfrm>
+                          <a:prstGeom prst="rect">
+                            <a:avLst/>
+                          </a:prstGeom>
+                          <a:noFill/>
+                          <a:ln>
+                            <a:noFill/>
+                          </a:ln>
+                        </pic:spPr>
+                      </pic:pic>
+                    </a:graphicData>
+                  </a:graphic>
+                </wp:inline>
+              </w:drawing>
+            </w:r>
+          </w:p>
+        </w:tc>
+        <w:tc>
+          <w:tcPr>
+            <w:tcW w:w="8929" w:type="dxa"/>
+          </w:tcPr>
+          <w:p>
+            <w:pPr>
+              <w:pStyle w:val="NoSpacing"/>
+              <w:spacing w:line="276" w:lineRule="auto"/>
+              <w:ind w:hanging="1526"/>
+              <w:jc w:val="center"/>
+              <w:rPr>
+                <w:b/>
+                <w:sz w:val="36"/>
+                <w:szCs w:val="36"/>
+              </w:rPr>
+            </w:pPr>
+            <w:r>
+              <w:rPr>
+                <w:b/>
+                <w:sz w:val="36"/>
+                <w:szCs w:val="36"/>
+              </w:rPr>
+              <w:t>KERALA POLICE</w:t>
+            </w:r>
+          </w:p>
+          <w:p>
+            <w:pPr>
+              <w:pStyle w:val="NoSpacing"/>
+              <w:spacing w:line="276" w:lineRule="auto"/>
+              <w:ind w:hanging="534"/>
+              <w:jc w:val="center"/>
+              <w:rPr>
+                <w:b/>
+                <w:sz w:val="28"/>
+                <w:szCs w:val="28"/>
+              </w:rPr>
+            </w:pPr>
+            <w:bookmarkStart w:id="0" w:name="Office"/>
+            <w:r>
+              <w:rPr>
+                <w:b/>
+                <w:sz w:val="28"/>
+                <w:szCs w:val="28"/>
+              </w:rPr>
+              <w:t>SINGLE DIGIT FINGERPRINT BUREAU</w:t>
+            </w:r>
+            <w:bookmarkEnd w:id="0"/>
+          </w:p>
+          <w:p>
+            <w:pPr>
+              <w:pStyle w:val="NoSpacing"/>
+              <w:spacing w:line="276" w:lineRule="auto"/>
+              <w:ind w:hanging="1526"/>
+              <w:jc w:val="center"/>
+              <w:rPr>
+                <w:b/>
+                <w:sz w:val="28"/>
+                <w:szCs w:val="28"/>
+                <w:u w:val="single"/>
+              </w:rPr>
+            </w:pPr>
+            <w:r>
+              <w:rPr>
+                <w:b/>
+                <w:sz w:val="28"/>
+                <w:szCs w:val="28"/>
+              </w:rPr>
+              <w:t>FINGERPRINT SLIP FOR FOREIGN ASSIGNME</w:t>
+            </w:r>
+            <w:r>
+              <w:rPr>
+                <w:b/>
+                <w:sz w:val="28"/>
+                <w:szCs w:val="28"/>
+              </w:rPr>
+              <w:t>N</w:t>
+            </w:r>
+            <w:r>
+              <w:rPr>
+                <w:b/>
+                <w:sz w:val="28"/>
+                <w:szCs w:val="28"/>
+              </w:rPr>
+              <w:t>T</w:t>
+            </w:r>
+            <w:r>
+              <w:rPr>
+                <w:b/>
+                <w:sz w:val="28"/>
+                <w:szCs w:val="28"/>
+              </w:rPr>
+              <w:t>S</w:t>
+            </w:r>
+          </w:p>
+        </w:tc>
+      </w:tr>
+    </w:tbl>
     <w:p>
       <w:pPr>
         <w:pStyle w:val="NoSpacing"/>
         <w:spacing w:line="276" w:lineRule="auto"/>
-        <w:jc w:val="center"/>
-        <w:rPr>
-          <w:b/>
-          <w:sz w:val="28"/>
-          <w:szCs w:val="28"/>
-          <w:u w:val="single"/>
-        </w:rPr>
-      </w:pPr>
-      <w:bookmarkStart w:id="0" w:name="Office"/>
-      <w:r>
-        <w:rPr>
-          <w:b/>
-          <w:sz w:val="28"/>
-          <w:szCs w:val="28"/>
-          <w:u w:val="single"/>
-        </w:rPr>
-        <w:t>SINGLE DIGIT FINGERPRINT BUREAU</w:t>
-      </w:r>
-      <w:bookmarkEnd w:id="0"/>
-    </w:p>
-    <w:p>
-      <w:pPr>
-        <w:pStyle w:val="NoSpacing"/>
-        <w:spacing w:line="276" w:lineRule="auto"/>
-        <w:jc w:val="center"/>
-        <w:rPr>
-          <w:b/>
-          <w:sz w:val="28"/>
-          <w:szCs w:val="28"/>
-          <w:u w:val="single"/>
+        <w:rPr>
+          <w:b/>
+          <w:sz w:val="36"/>
+          <w:szCs w:val="36"/>
         </w:rPr>
       </w:pPr>
       <w:r>
@@ -70,7 +232,7 @@
             <v:stroke joinstyle="miter"/>
             <v:path gradientshapeok="t" o:connecttype="rect"/>
           </v:shapetype>
-          <v:shape id="_x0000_s1027" type="#_x0000_t109" style="position:absolute;left:0;text-align:left;margin-left:422.8pt;margin-top:.25pt;width:90pt;height:104.25pt;z-index:251658240">
+          <v:shape id="_x0000_s1030" type="#_x0000_t109" style="position:absolute;margin-left:449.05pt;margin-top:8.1pt;width:90pt;height:104.25pt;z-index:251660288;mso-position-horizontal-relative:text;mso-position-vertical-relative:text">
             <v:textbox>
               <w:txbxContent>
                 <w:p>
@@ -90,66 +252,6 @@
             </v:textbox>
           </v:shape>
         </w:pict>
-      </w:r>
-      <w:r>
-        <w:rPr>
-          <w:b/>
-          <w:sz w:val="28"/>
-          <w:szCs w:val="28"/>
-        </w:rPr>
-        <w:t>FINGERPRINT SLIP</w:t>
-      </w:r>
-      <w:r>
-        <w:rPr>
-          <w:b/>
-          <w:sz w:val="28"/>
-          <w:szCs w:val="28"/>
-        </w:rPr>
-        <w:t xml:space="preserve"> FOR FOREIGN ASSIGNME</w:t>
-      </w:r>
-      <w:r>
-        <w:rPr>
-          <w:b/>
-          <w:sz w:val="28"/>
-          <w:szCs w:val="28"/>
-        </w:rPr>
-        <w:t>NTS</w:t>
-      </w:r>
-    </w:p>
-    <w:p>
-      <w:pPr>
-        <w:pStyle w:val="NoSpacing"/>
-        <w:tabs>
-          <w:tab w:val="left" w:pos="8565"/>
-        </w:tabs>
-        <w:rPr>
-          <w:sz w:val="18"/>
-          <w:szCs w:val="18"/>
-        </w:rPr>
-      </w:pPr>
-      <w:r>
-        <w:rPr>
-          <w:b/>
-        </w:rPr>
-        <w:tab/>
-        <w:t xml:space="preserve">                            </w:t>
-      </w:r>
-    </w:p>
-    <w:p>
-      <w:pPr>
-        <w:pStyle w:val="NoSpacing"/>
-        <w:tabs>
-          <w:tab w:val="left" w:pos="9555"/>
-        </w:tabs>
-        <w:rPr>
-          <w:b/>
-        </w:rPr>
-      </w:pPr>
-      <w:r>
-        <w:rPr>
-          <w:b/>
-        </w:rPr>
-        <w:t xml:space="preserve"> </w:t>
       </w:r>
     </w:p>
     <w:tbl>
@@ -193,7 +295,14 @@
                 <w:sz w:val="24"/>
                 <w:szCs w:val="24"/>
               </w:rPr>
-              <w:t>Name</w:t>
+              <w:t>N</w:t>
+            </w:r>
+            <w:r>
+              <w:rPr>
+                <w:sz w:val="24"/>
+                <w:szCs w:val="24"/>
+              </w:rPr>
+              <w:t>ame</w:t>
             </w:r>
           </w:p>
         </w:tc>
@@ -381,6 +490,13 @@
           <w:sz w:val="24"/>
           <w:szCs w:val="24"/>
         </w:rPr>
+        <w:t xml:space="preserve"> </w:t>
+      </w:r>
+      <w:r>
+        <w:rPr>
+          <w:sz w:val="24"/>
+          <w:szCs w:val="24"/>
+        </w:rPr>
         <w:tab/>
       </w:r>
       <w:r>
@@ -464,7 +580,7 @@
     <w:p>
       <w:pPr>
         <w:pStyle w:val="NoSpacing"/>
-        <w:ind w:left="7920"/>
+        <w:ind w:left="5760" w:firstLine="720"/>
         <w:rPr>
           <w:sz w:val="24"/>
           <w:szCs w:val="24"/>
@@ -1830,6 +1946,36 @@
       </w:rPr>
     </w:tblStylePr>
   </w:style>
+  <w:style w:type="paragraph" w:styleId="BalloonText">
+    <w:name w:val="Balloon Text"/>
+    <w:basedOn w:val="Normal"/>
+    <w:link w:val="BalloonTextChar"/>
+    <w:uiPriority w:val="99"/>
+    <w:semiHidden/>
+    <w:unhideWhenUsed/>
+    <w:rsid w:val="0046040B"/>
+    <w:pPr>
+      <w:spacing w:after="0" w:line="240" w:lineRule="auto"/>
+    </w:pPr>
+    <w:rPr>
+      <w:rFonts w:ascii="Tahoma" w:hAnsi="Tahoma" w:cs="Tahoma"/>
+      <w:sz w:val="16"/>
+      <w:szCs w:val="16"/>
+    </w:rPr>
+  </w:style>
+  <w:style w:type="character" w:customStyle="1" w:styleId="BalloonTextChar">
+    <w:name w:val="Balloon Text Char"/>
+    <w:basedOn w:val="DefaultParagraphFont"/>
+    <w:link w:val="BalloonText"/>
+    <w:uiPriority w:val="99"/>
+    <w:semiHidden/>
+    <w:rsid w:val="0046040B"/>
+    <w:rPr>
+      <w:rFonts w:ascii="Tahoma" w:hAnsi="Tahoma" w:cs="Tahoma"/>
+      <w:sz w:val="16"/>
+      <w:szCs w:val="16"/>
+    </w:rPr>
+  </w:style>
 </w:styles>
 </file>
 

</xml_diff>